<commit_message>
feat(lab02): update report with real screenshots
</commit_message>
<xml_diff>
--- a/labs/lab02/report/Л02_Гущина_отчет.docx
+++ b/labs/lab02/report/Л02_Гущина_отчет.docx
@@ -192,7 +192,7 @@
           <w:b/>
           <w:sz w:val="28"/>
         </w:rPr>
-        <w:t>1. Теоретическое введение</w:t>
+        <w:t>1. Выполнение лабораторной работы</w:t>
       </w:r>
     </w:p>
     <w:p/>
@@ -203,7 +203,17 @@
           <w:b/>
           <w:sz w:val="28"/>
         </w:rPr>
-        <w:t>1.1. Системы контроля версий</w:t>
+        <w:t>1.1. Настройка GitHub</w:t>
+      </w:r>
+    </w:p>
+    <w:p>
+      <w:r>
+        <w:rPr>
+          <w:rFonts w:ascii="Times New Roman" w:hAnsi="Times New Roman"/>
+          <w:b/>
+          <w:sz w:val="28"/>
+        </w:rPr>
+        <w:t>Описание:</w:t>
       </w:r>
     </w:p>
     <w:p>
@@ -213,88 +223,44 @@
           <w:b w:val="0"/>
           <w:sz w:val="28"/>
         </w:rPr>
-        <w:t>Системы контроля версий (Version Control System, VCS) применяются при работе нескольких человек над одним проектом. Обычно основное дерево проекта хранится в локальном или удалённом репозитории, к которому настроен доступ для участников проекта.</w:t>
+        <w:t xml:space="preserve"> Создана учетная запись на GitHub по адресу https://github.com/eaguthina/course-directory-student-template. Выполнена базовая настройка git с указанием имени и email владельца репозитория.</w:t>
       </w:r>
     </w:p>
     <w:p/>
     <w:p>
       <w:r>
-        <w:rPr>
-          <w:rFonts w:ascii="Times New Roman" w:hAnsi="Times New Roman"/>
-          <w:b w:val="0"/>
-          <w:sz w:val="28"/>
-        </w:rPr>
-        <w:t>В классических системах контроля версий используется централизованная модель, предполагающая наличие единого репозитория для хранения файлов. В отличие от классических в распределённых системах контроля версий центральный репозиторий не является обязательным.</w:t>
-      </w:r>
-    </w:p>
-    <w:p/>
-    <w:p>
-      <w:r>
-        <w:rPr>
-          <w:rFonts w:ascii="Times New Roman" w:hAnsi="Times New Roman"/>
-          <w:b/>
-          <w:sz w:val="28"/>
-        </w:rPr>
-        <w:t>1.2. Система контроля версий Git</w:t>
-      </w:r>
-    </w:p>
-    <w:p>
-      <w:r>
-        <w:rPr>
-          <w:rFonts w:ascii="Times New Roman" w:hAnsi="Times New Roman"/>
-          <w:b w:val="0"/>
-          <w:sz w:val="28"/>
-        </w:rPr>
-        <w:t>Система контроля версий Git представляет собой набор программ командной строки. Доступ к ним можно получить из терминала посредством ввода команды git с различными опциями. Git является распределённой системой контроля версий.</w:t>
-      </w:r>
-    </w:p>
-    <w:p/>
-    <w:p>
-      <w:r>
-        <w:br w:type="page"/>
-      </w:r>
-    </w:p>
-    <w:p>
-      <w:r>
-        <w:rPr>
-          <w:rFonts w:ascii="Times New Roman" w:hAnsi="Times New Roman"/>
-          <w:b/>
-          <w:sz w:val="28"/>
-        </w:rPr>
-        <w:t>2. Выполнение лабораторной работы</w:t>
-      </w:r>
-    </w:p>
-    <w:p/>
-    <w:p>
-      <w:r>
-        <w:rPr>
-          <w:rFonts w:ascii="Times New Roman" w:hAnsi="Times New Roman"/>
-          <w:b/>
-          <w:sz w:val="28"/>
-        </w:rPr>
-        <w:t>2.1. Создание учетной записи на GitHub</w:t>
-      </w:r>
-    </w:p>
-    <w:p>
-      <w:r>
-        <w:rPr>
-          <w:rFonts w:ascii="Times New Roman" w:hAnsi="Times New Roman"/>
-          <w:b w:val="0"/>
-          <w:sz w:val="28"/>
-        </w:rPr>
-        <w:t>Для выполнения лабораторной работы была создана учетная запись на сайте https://github.com/. Репозиторий доступен по адресу:</w:t>
-      </w:r>
-    </w:p>
-    <w:p>
-      <w:pPr>
-        <w:shd w:fill="F0F0F0"/>
-      </w:pPr>
-      <w:r>
-        <w:rPr>
-          <w:rFonts w:ascii="Courier New" w:hAnsi="Courier New"/>
-          <w:sz w:val="20"/>
-        </w:rPr>
-        <w:t>https://github.com/eaguthina/course-directory-student-template</w:t>
+        <w:drawing>
+          <wp:inline xmlns:a="http://schemas.openxmlformats.org/drawingml/2006/main" xmlns:pic="http://schemas.openxmlformats.org/drawingml/2006/picture">
+            <wp:extent cx="5486400" cy="2772303"/>
+            <wp:docPr id="1" name="Picture 1"/>
+            <wp:cNvGraphicFramePr>
+              <a:graphicFrameLocks noChangeAspect="1"/>
+            </wp:cNvGraphicFramePr>
+            <a:graphic>
+              <a:graphicData uri="http://schemas.openxmlformats.org/drawingml/2006/picture">
+                <pic:pic>
+                  <pic:nvPicPr>
+                    <pic:cNvPr id="0" name="Снимок экрана 2025-10-23 в 12.30.16.png"/>
+                    <pic:cNvPicPr/>
+                  </pic:nvPicPr>
+                  <pic:blipFill>
+                    <a:blip r:embed="rId9"/>
+                    <a:stretch>
+                      <a:fillRect/>
+                    </a:stretch>
+                  </pic:blipFill>
+                  <pic:spPr>
+                    <a:xfrm>
+                      <a:off x="0" y="0"/>
+                      <a:ext cx="5486400" cy="2772303"/>
+                    </a:xfrm>
+                    <a:prstGeom prst="rect"/>
+                  </pic:spPr>
+                </pic:pic>
+              </a:graphicData>
+            </a:graphic>
+          </wp:inline>
+        </w:drawing>
       </w:r>
     </w:p>
     <w:p/>
@@ -315,10 +281,15 @@
           <w:b w:val="0"/>
           <w:sz w:val="28"/>
         </w:rPr>
-        <w:t xml:space="preserve"> Учетная запись успешно создана и готова к работе.</w:t>
+        <w:t xml:space="preserve"> На скриншоте показана базовая конфигурация Git с установкой имени пользователя, email и других параметров работы с репозиторием. Настроены параметры кодировки UTF-8, имя начальной ветки master, параметры autocrlf и safecrlf.</w:t>
       </w:r>
     </w:p>
     <w:p/>
+    <w:p>
+      <w:r>
+        <w:br w:type="page"/>
+      </w:r>
+    </w:p>
     <w:p>
       <w:r>
         <w:rPr>
@@ -326,7 +297,7 @@
           <w:b/>
           <w:sz w:val="28"/>
         </w:rPr>
-        <w:t>2.2. Базовая настройка Git</w:t>
+        <w:t>1.2. Создание SSH-ключа и структуры рабочего пространства</w:t>
       </w:r>
     </w:p>
     <w:p>
@@ -346,73 +317,44 @@
           <w:b w:val="0"/>
           <w:sz w:val="28"/>
         </w:rPr>
-        <w:t xml:space="preserve"> Выполнена предварительная конфигурация git с указанием имени и e-mail владельца репозитория.</w:t>
+        <w:t xml:space="preserve"> Создан SSH-ключ для идентификации на сервере GitHub. Создана структура рабочего пространства согласно требованиям: ~/work/study/2025-2026/Архитектура компьютера/arch-pc/</w:t>
       </w:r>
     </w:p>
     <w:p/>
     <w:p>
       <w:r>
-        <w:rPr>
-          <w:rFonts w:ascii="Times New Roman" w:hAnsi="Times New Roman"/>
-          <w:b w:val="0"/>
-          <w:sz w:val="28"/>
-        </w:rPr>
-        <w:t>Выполненные команды:</w:t>
-      </w:r>
-    </w:p>
-    <w:p>
-      <w:pPr>
-        <w:shd w:fill="F0F0F0"/>
-      </w:pPr>
-      <w:r>
-        <w:rPr>
-          <w:rFonts w:ascii="Courier New" w:hAnsi="Courier New"/>
-          <w:sz w:val="20"/>
-        </w:rPr>
-        <w:t>git config --global user.name "Гущина Екатерина Антоновна"</w:t>
-        <w:br/>
-        <w:t>git config --global user.email "eaguthina@example.com"</w:t>
-        <w:br/>
-        <w:t>git config --global core.quotepath false</w:t>
-        <w:br/>
-        <w:t>git config --global init.defaultBranch master</w:t>
-        <w:br/>
-        <w:t>git config --global core.autocrlf input</w:t>
-        <w:br/>
-        <w:t>git config --global core.safecrlf warn</w:t>
-      </w:r>
-    </w:p>
-    <w:p/>
-    <w:p>
-      <w:r>
-        <w:rPr>
-          <w:rFonts w:ascii="Times New Roman" w:hAnsi="Times New Roman"/>
-          <w:b w:val="0"/>
-          <w:sz w:val="28"/>
-        </w:rPr>
-        <w:t>Результат проверки конфигурации:</w:t>
-      </w:r>
-    </w:p>
-    <w:p>
-      <w:pPr>
-        <w:shd w:fill="F0F0F0"/>
-      </w:pPr>
-      <w:r>
-        <w:rPr>
-          <w:rFonts w:ascii="Courier New" w:hAnsi="Courier New"/>
-          <w:sz w:val="20"/>
-        </w:rPr>
-        <w:t>user.email=eaguthina@example.com</w:t>
-        <w:br/>
-        <w:t>user.name=Гущина Екатерина Антоновна</w:t>
-        <w:br/>
-        <w:t>core.quotepath=false</w:t>
-        <w:br/>
-        <w:t>core.autocrlf=input</w:t>
-        <w:br/>
-        <w:t>core.safecrlf=warn</w:t>
-        <w:br/>
-        <w:t>init.defaultbranch=master</w:t>
+        <w:drawing>
+          <wp:inline xmlns:a="http://schemas.openxmlformats.org/drawingml/2006/main" xmlns:pic="http://schemas.openxmlformats.org/drawingml/2006/picture">
+            <wp:extent cx="5486400" cy="3185560"/>
+            <wp:docPr id="2" name="Picture 2"/>
+            <wp:cNvGraphicFramePr>
+              <a:graphicFrameLocks noChangeAspect="1"/>
+            </wp:cNvGraphicFramePr>
+            <a:graphic>
+              <a:graphicData uri="http://schemas.openxmlformats.org/drawingml/2006/picture">
+                <pic:pic>
+                  <pic:nvPicPr>
+                    <pic:cNvPr id="0" name="Снимок экрана 2025-10-23 в 12.31.00.png"/>
+                    <pic:cNvPicPr/>
+                  </pic:nvPicPr>
+                  <pic:blipFill>
+                    <a:blip r:embed="rId10"/>
+                    <a:stretch>
+                      <a:fillRect/>
+                    </a:stretch>
+                  </pic:blipFill>
+                  <pic:spPr>
+                    <a:xfrm>
+                      <a:off x="0" y="0"/>
+                      <a:ext cx="5486400" cy="3185560"/>
+                    </a:xfrm>
+                    <a:prstGeom prst="rect"/>
+                  </pic:spPr>
+                </pic:pic>
+              </a:graphicData>
+            </a:graphic>
+          </wp:inline>
+        </w:drawing>
       </w:r>
     </w:p>
     <w:p/>
@@ -433,7 +375,7 @@
           <w:b w:val="0"/>
           <w:sz w:val="28"/>
         </w:rPr>
-        <w:t xml:space="preserve"> Базовая настройка Git выполнена успешно. Установлены параметры пользователя, кодировки и настройки для работы с переносами строк.</w:t>
+        <w:t xml:space="preserve"> Сгенерирован SSH-ключ типа ed25519 для безопасной аутентификации на GitHub. Создана необходимая структура каталогов для организации рабочего пространства по предмету "Архитектура компьютера".</w:t>
       </w:r>
     </w:p>
     <w:p/>
@@ -449,7 +391,7 @@
           <w:b/>
           <w:sz w:val="28"/>
         </w:rPr>
-        <w:t>2.3. Создание SSH-ключа</w:t>
+        <w:t>1.3. Клонирование репозитория и создание структуры каталогов</w:t>
       </w:r>
     </w:p>
     <w:p>
@@ -469,61 +411,44 @@
           <w:b w:val="0"/>
           <w:sz w:val="28"/>
         </w:rPr>
-        <w:t xml:space="preserve"> Для последующей идентификации пользователя на сервере репозиториев сгенерирована пара ключей (приватный и открытый).</w:t>
+        <w:t xml:space="preserve"> Выполнено клонирование репозитория с GitHub. Создана структура каталогов для лабораторных работ с подкаталогами report для отчетов.</w:t>
       </w:r>
     </w:p>
     <w:p/>
     <w:p>
       <w:r>
-        <w:rPr>
-          <w:rFonts w:ascii="Times New Roman" w:hAnsi="Times New Roman"/>
-          <w:b w:val="0"/>
-          <w:sz w:val="28"/>
-        </w:rPr>
-        <w:t>Выполненная команда:</w:t>
-      </w:r>
-    </w:p>
-    <w:p>
-      <w:pPr>
-        <w:shd w:fill="F0F0F0"/>
-      </w:pPr>
-      <w:r>
-        <w:rPr>
-          <w:rFonts w:ascii="Courier New" w:hAnsi="Courier New"/>
-          <w:sz w:val="20"/>
-        </w:rPr>
-        <w:t>ssh-keygen -t rsa -b 4096 -C "Гущина Екатерина Антоновна &lt;eaguthina@example.com&gt;"</w:t>
-      </w:r>
-    </w:p>
-    <w:p/>
-    <w:p>
-      <w:r>
-        <w:rPr>
-          <w:rFonts w:ascii="Times New Roman" w:hAnsi="Times New Roman"/>
-          <w:b w:val="0"/>
-          <w:sz w:val="28"/>
-        </w:rPr>
-        <w:t>Результат:</w:t>
-      </w:r>
-    </w:p>
-    <w:p>
-      <w:pPr>
-        <w:shd w:fill="F0F0F0"/>
-      </w:pPr>
-      <w:r>
-        <w:rPr>
-          <w:rFonts w:ascii="Courier New" w:hAnsi="Courier New"/>
-          <w:sz w:val="20"/>
-        </w:rPr>
-        <w:t>Generating public/private rsa key pair.</w:t>
-        <w:br/>
-        <w:t>Your identification has been saved in /Users/shadownight/.ssh/id_rsa</w:t>
-        <w:br/>
-        <w:t>Your public key has been saved in /Users/shadownight/.ssh/id_rsa.pub</w:t>
-        <w:br/>
-        <w:t>The key fingerprint is:</w:t>
-        <w:br/>
-        <w:t>SHA256:bFzSxtO7V1sw7Yjcv0NOX48xNPGFYPPP8Izb/x9D4jg</w:t>
+        <w:drawing>
+          <wp:inline xmlns:a="http://schemas.openxmlformats.org/drawingml/2006/main" xmlns:pic="http://schemas.openxmlformats.org/drawingml/2006/picture">
+            <wp:extent cx="5486400" cy="7474436"/>
+            <wp:docPr id="3" name="Picture 3"/>
+            <wp:cNvGraphicFramePr>
+              <a:graphicFrameLocks noChangeAspect="1"/>
+            </wp:cNvGraphicFramePr>
+            <a:graphic>
+              <a:graphicData uri="http://schemas.openxmlformats.org/drawingml/2006/picture">
+                <pic:pic>
+                  <pic:nvPicPr>
+                    <pic:cNvPr id="0" name="Снимок экрана 2025-10-23 в 12.38.41.png"/>
+                    <pic:cNvPicPr/>
+                  </pic:nvPicPr>
+                  <pic:blipFill>
+                    <a:blip r:embed="rId11"/>
+                    <a:stretch>
+                      <a:fillRect/>
+                    </a:stretch>
+                  </pic:blipFill>
+                  <pic:spPr>
+                    <a:xfrm>
+                      <a:off x="0" y="0"/>
+                      <a:ext cx="5486400" cy="7474436"/>
+                    </a:xfrm>
+                    <a:prstGeom prst="rect"/>
+                  </pic:spPr>
+                </pic:pic>
+              </a:graphicData>
+            </a:graphic>
+          </wp:inline>
+        </w:drawing>
       </w:r>
     </w:p>
     <w:p/>
@@ -544,7 +469,7 @@
           <w:b w:val="0"/>
           <w:sz w:val="28"/>
         </w:rPr>
-        <w:t xml:space="preserve"> SSH-ключ успешно создан и сохранен в каталоге ~/.ssh/. Публичный ключ необходимо добавить в настройки GitHub в разделе "SSH and GPG keys".</w:t>
+        <w:t xml:space="preserve"> Репозиторий успешно клонирован с использованием протокола HTTPS. Создана иерархическая структура каталогов labs/lab01-lab06 с подкаталогами report. Создан файл COURSE с названием предмета и файл README.md с описанием репозитория.</w:t>
       </w:r>
     </w:p>
     <w:p/>
@@ -560,7 +485,7 @@
           <w:b/>
           <w:sz w:val="28"/>
         </w:rPr>
-        <w:t>2.4. Создание рабочего пространства и репозитория курса</w:t>
+        <w:t>1.4. Отправка файлов на GitHub</w:t>
       </w:r>
     </w:p>
     <w:p>
@@ -580,61 +505,44 @@
           <w:b w:val="0"/>
           <w:sz w:val="28"/>
         </w:rPr>
-        <w:t xml:space="preserve"> Создана структура рабочего пространства согласно требованиям лабораторной работы.</w:t>
+        <w:t xml:space="preserve"> Выполнены команды git add, git commit и git push для отправки созданной структуры на удаленный репозиторий GitHub. Настроен SSH для использования правильного аккаунта.</w:t>
       </w:r>
     </w:p>
     <w:p/>
     <w:p>
       <w:r>
-        <w:rPr>
-          <w:rFonts w:ascii="Times New Roman" w:hAnsi="Times New Roman"/>
-          <w:b w:val="0"/>
-          <w:sz w:val="28"/>
-        </w:rPr>
-        <w:t>Выполненные команды:</w:t>
-      </w:r>
-    </w:p>
-    <w:p>
-      <w:pPr>
-        <w:shd w:fill="F0F0F0"/>
-      </w:pPr>
-      <w:r>
-        <w:rPr>
-          <w:rFonts w:ascii="Courier New" w:hAnsi="Courier New"/>
-          <w:sz w:val="20"/>
-        </w:rPr>
-        <w:t>mkdir -p ~/work/study/2025-2026/"Архитектура компьютера"</w:t>
-        <w:br/>
-        <w:t>cd ~/work/study/2025-2026/"Архитектура компьютера"</w:t>
-      </w:r>
-    </w:p>
-    <w:p/>
-    <w:p>
-      <w:r>
-        <w:rPr>
-          <w:rFonts w:ascii="Times New Roman" w:hAnsi="Times New Roman"/>
-          <w:b w:val="0"/>
-          <w:sz w:val="28"/>
-        </w:rPr>
-        <w:t>Результат:</w:t>
-      </w:r>
-    </w:p>
-    <w:p>
-      <w:pPr>
-        <w:shd w:fill="F0F0F0"/>
-      </w:pPr>
-      <w:r>
-        <w:rPr>
-          <w:rFonts w:ascii="Courier New" w:hAnsi="Courier New"/>
-          <w:sz w:val="20"/>
-        </w:rPr>
-        <w:t>total 0</w:t>
-        <w:br/>
-        <w:t>drwxr-xr-x@ 3 shadownight staff 96 Oct 23 12:25 .</w:t>
-        <w:br/>
-        <w:t>drwxr-xr-x@ 3 shadownight staff 96 Oct 23 12:25 ..</w:t>
-        <w:br/>
-        <w:t>drwxr-xr-x@ 2 shadownight staff 64 Oct 23 12:25 Архитектура компьютера</w:t>
+        <w:drawing>
+          <wp:inline xmlns:a="http://schemas.openxmlformats.org/drawingml/2006/main" xmlns:pic="http://schemas.openxmlformats.org/drawingml/2006/picture">
+            <wp:extent cx="5486400" cy="3551722"/>
+            <wp:docPr id="4" name="Picture 4"/>
+            <wp:cNvGraphicFramePr>
+              <a:graphicFrameLocks noChangeAspect="1"/>
+            </wp:cNvGraphicFramePr>
+            <a:graphic>
+              <a:graphicData uri="http://schemas.openxmlformats.org/drawingml/2006/picture">
+                <pic:pic>
+                  <pic:nvPicPr>
+                    <pic:cNvPr id="0" name="Снимок экрана 2025-10-23 в 12.39.33.png"/>
+                    <pic:cNvPicPr/>
+                  </pic:nvPicPr>
+                  <pic:blipFill>
+                    <a:blip r:embed="rId12"/>
+                    <a:stretch>
+                      <a:fillRect/>
+                    </a:stretch>
+                  </pic:blipFill>
+                  <pic:spPr>
+                    <a:xfrm>
+                      <a:off x="0" y="0"/>
+                      <a:ext cx="5486400" cy="3551722"/>
+                    </a:xfrm>
+                    <a:prstGeom prst="rect"/>
+                  </pic:spPr>
+                </pic:pic>
+              </a:graphicData>
+            </a:graphic>
+          </wp:inline>
+        </w:drawing>
       </w:r>
     </w:p>
     <w:p/>
@@ -655,7 +563,7 @@
           <w:b w:val="0"/>
           <w:sz w:val="28"/>
         </w:rPr>
-        <w:t xml:space="preserve"> Структура рабочего пространства создана в соответствии с иерархией: учебный год -&gt; название предмета.</w:t>
+        <w:t xml:space="preserve"> Файлы успешно добавлены в индекс git командой git add, зафиксированы коммитом с сообщением "feat(labs): add lab01 and lab02 reports" и отправлены на удаленный репозиторий. Команда git push успешно отправила ветку master на GitHub с использованием SSH-аутентификации.</w:t>
       </w:r>
     </w:p>
     <w:p/>
@@ -671,7 +579,18 @@
           <w:b/>
           <w:sz w:val="28"/>
         </w:rPr>
-        <w:t>2.5. Клонирование репозитория</w:t>
+        <w:t>2. Задания для самостоятельной работы</w:t>
+      </w:r>
+    </w:p>
+    <w:p/>
+    <w:p>
+      <w:r>
+        <w:rPr>
+          <w:rFonts w:ascii="Times New Roman" w:hAnsi="Times New Roman"/>
+          <w:b/>
+          <w:sz w:val="28"/>
+        </w:rPr>
+        <w:t>2.1. Создание отчета по лабораторной работе</w:t>
       </w:r>
     </w:p>
     <w:p>
@@ -691,55 +610,7 @@
           <w:b w:val="0"/>
           <w:sz w:val="28"/>
         </w:rPr>
-        <w:t xml:space="preserve"> Выполнено клонирование созданного репозитория с GitHub.</w:t>
-      </w:r>
-    </w:p>
-    <w:p/>
-    <w:p>
-      <w:r>
-        <w:rPr>
-          <w:rFonts w:ascii="Times New Roman" w:hAnsi="Times New Roman"/>
-          <w:b w:val="0"/>
-          <w:sz w:val="28"/>
-        </w:rPr>
-        <w:t>Выполненная команда:</w:t>
-      </w:r>
-    </w:p>
-    <w:p>
-      <w:pPr>
-        <w:shd w:fill="F0F0F0"/>
-      </w:pPr>
-      <w:r>
-        <w:rPr>
-          <w:rFonts w:ascii="Courier New" w:hAnsi="Courier New"/>
-          <w:sz w:val="20"/>
-        </w:rPr>
-        <w:t>git clone https://github.com/eaguthina/course-directory-student-template.git arch-pc</w:t>
-      </w:r>
-    </w:p>
-    <w:p/>
-    <w:p>
-      <w:r>
-        <w:rPr>
-          <w:rFonts w:ascii="Times New Roman" w:hAnsi="Times New Roman"/>
-          <w:b w:val="0"/>
-          <w:sz w:val="28"/>
-        </w:rPr>
-        <w:t>Результат:</w:t>
-      </w:r>
-    </w:p>
-    <w:p>
-      <w:pPr>
-        <w:shd w:fill="F0F0F0"/>
-      </w:pPr>
-      <w:r>
-        <w:rPr>
-          <w:rFonts w:ascii="Courier New" w:hAnsi="Courier New"/>
-          <w:sz w:val="20"/>
-        </w:rPr>
-        <w:t>Cloning into 'arch-pc'...</w:t>
-        <w:br/>
-        <w:t>warning: You appear to have cloned an empty repository.</w:t>
+        <w:t xml:space="preserve"> Создан отчет по выполнению лабораторной работы №2 в формате DOCX. Отчет размещен в каталоге labs/lab02/report в соответствии со структурой проекта.</w:t>
       </w:r>
     </w:p>
     <w:p/>
@@ -760,15 +631,10 @@
           <w:b w:val="0"/>
           <w:sz w:val="28"/>
         </w:rPr>
-        <w:t xml:space="preserve"> Репозиторий успешно клонирован в локальный каталог arch-pc. Репозиторий пустой, что является нормальным для нового проекта.</w:t>
+        <w:t xml:space="preserve"> Отчет содержит титульный лист с данными студента, формулировку цели работы, описание всех выполненных заданий со скриншотами, комментарии к результатам и выводы.</w:t>
       </w:r>
     </w:p>
     <w:p/>
-    <w:p>
-      <w:r>
-        <w:br w:type="page"/>
-      </w:r>
-    </w:p>
     <w:p>
       <w:r>
         <w:rPr>
@@ -776,7 +642,7 @@
           <w:b/>
           <w:sz w:val="28"/>
         </w:rPr>
-        <w:t>2.6. Настройка каталога курса</w:t>
+        <w:t>2.2. Копирование отчетов предыдущих лабораторных работ</w:t>
       </w:r>
     </w:p>
     <w:p>
@@ -796,526 +662,7 @@
           <w:b w:val="0"/>
           <w:sz w:val="28"/>
         </w:rPr>
-        <w:t xml:space="preserve"> Создана необходимая структура каталогов для лабораторных работ.</w:t>
-      </w:r>
-    </w:p>
-    <w:p/>
-    <w:p>
-      <w:r>
-        <w:rPr>
-          <w:rFonts w:ascii="Times New Roman" w:hAnsi="Times New Roman"/>
-          <w:b w:val="0"/>
-          <w:sz w:val="28"/>
-        </w:rPr>
-        <w:t>Выполненные команды:</w:t>
-      </w:r>
-    </w:p>
-    <w:p>
-      <w:pPr>
-        <w:shd w:fill="F0F0F0"/>
-      </w:pPr>
-      <w:r>
-        <w:rPr>
-          <w:rFonts w:ascii="Courier New" w:hAnsi="Courier New"/>
-          <w:sz w:val="20"/>
-        </w:rPr>
-        <w:t>cd ~/work/study/2025-2026/"Архитектура компьютера"/arch-pc</w:t>
-        <w:br/>
-        <w:t>echo "arch-pc" &gt; COURSE</w:t>
-        <w:br/>
-        <w:t>mkdir -p labs/lab01/report labs/lab02/report labs/lab03/report</w:t>
-        <w:br/>
-        <w:t>mkdir -p labs/lab04/report labs/lab05/report labs/lab06/report</w:t>
-      </w:r>
-    </w:p>
-    <w:p/>
-    <w:p>
-      <w:r>
-        <w:rPr>
-          <w:rFonts w:ascii="Times New Roman" w:hAnsi="Times New Roman"/>
-          <w:b w:val="0"/>
-          <w:sz w:val="28"/>
-        </w:rPr>
-        <w:t>Созданная структура:</w:t>
-      </w:r>
-    </w:p>
-    <w:p>
-      <w:pPr>
-        <w:shd w:fill="F0F0F0"/>
-      </w:pPr>
-      <w:r>
-        <w:rPr>
-          <w:rFonts w:ascii="Courier New" w:hAnsi="Courier New"/>
-          <w:sz w:val="20"/>
-        </w:rPr>
-        <w:t>labs/</w:t>
-        <w:br/>
-        <w:t>├── lab01/</w:t>
-        <w:br/>
-        <w:t>│   └── report/</w:t>
-        <w:br/>
-        <w:t>├── lab02/</w:t>
-        <w:br/>
-        <w:t>│   └── report/</w:t>
-        <w:br/>
-        <w:t>├── lab03/</w:t>
-        <w:br/>
-        <w:t>│   └── report/</w:t>
-        <w:br/>
-        <w:t>├── lab04/</w:t>
-        <w:br/>
-        <w:t>│   └── report/</w:t>
-        <w:br/>
-        <w:t>├── lab05/</w:t>
-        <w:br/>
-        <w:t>│   └── report/</w:t>
-        <w:br/>
-        <w:t>└── lab06/</w:t>
-        <w:br/>
-        <w:t xml:space="preserve">    └── report/</w:t>
-      </w:r>
-    </w:p>
-    <w:p/>
-    <w:p>
-      <w:r>
-        <w:rPr>
-          <w:rFonts w:ascii="Times New Roman" w:hAnsi="Times New Roman"/>
-          <w:b/>
-          <w:sz w:val="28"/>
-        </w:rPr>
-        <w:t>Комментарий:</w:t>
-      </w:r>
-    </w:p>
-    <w:p>
-      <w:r>
-        <w:rPr>
-          <w:rFonts w:ascii="Times New Roman" w:hAnsi="Times New Roman"/>
-          <w:b w:val="0"/>
-          <w:sz w:val="28"/>
-        </w:rPr>
-        <w:t xml:space="preserve"> Структура каталогов создана в соответствии с требованиями. Каждая лабораторная работа имеет свой каталог с подкаталогом report для отчетов.</w:t>
-      </w:r>
-    </w:p>
-    <w:p/>
-    <w:p>
-      <w:r>
-        <w:br w:type="page"/>
-      </w:r>
-    </w:p>
-    <w:p>
-      <w:r>
-        <w:rPr>
-          <w:rFonts w:ascii="Times New Roman" w:hAnsi="Times New Roman"/>
-          <w:b/>
-          <w:sz w:val="28"/>
-        </w:rPr>
-        <w:t>2.7. Создание файла README</w:t>
-      </w:r>
-    </w:p>
-    <w:p>
-      <w:r>
-        <w:rPr>
-          <w:rFonts w:ascii="Times New Roman" w:hAnsi="Times New Roman"/>
-          <w:b/>
-          <w:sz w:val="28"/>
-        </w:rPr>
-        <w:t>Описание:</w:t>
-      </w:r>
-    </w:p>
-    <w:p>
-      <w:r>
-        <w:rPr>
-          <w:rFonts w:ascii="Times New Roman" w:hAnsi="Times New Roman"/>
-          <w:b w:val="0"/>
-          <w:sz w:val="28"/>
-        </w:rPr>
-        <w:t xml:space="preserve"> Создан файл README.md с описанием репозитория.</w:t>
-      </w:r>
-    </w:p>
-    <w:p/>
-    <w:p>
-      <w:r>
-        <w:rPr>
-          <w:rFonts w:ascii="Times New Roman" w:hAnsi="Times New Roman"/>
-          <w:b w:val="0"/>
-          <w:sz w:val="28"/>
-        </w:rPr>
-        <w:t>Содержимое README.md:</w:t>
-      </w:r>
-    </w:p>
-    <w:p>
-      <w:pPr>
-        <w:shd w:fill="F0F0F0"/>
-      </w:pPr>
-      <w:r>
-        <w:rPr>
-          <w:rFonts w:ascii="Courier New" w:hAnsi="Courier New"/>
-          <w:sz w:val="20"/>
-        </w:rPr>
-        <w:t># Архитектура компьютера - Лабораторные работы</w:t>
-        <w:br/>
-        <w:br/>
-        <w:t>Студент: Гущина Екатерина Антоновна</w:t>
-        <w:br/>
-        <w:t>Группа: НБИбд 03-25</w:t>
-        <w:br/>
-        <w:t>Учебный год: 2025-2026</w:t>
-        <w:br/>
-        <w:br/>
-        <w:t>## Структура репозитория</w:t>
-        <w:br/>
-        <w:br/>
-        <w:t>- labs/lab01 - Лабораторная работа №1</w:t>
-        <w:br/>
-        <w:t>- labs/lab02 - Лабораторная работа №2</w:t>
-        <w:br/>
-        <w:t>- labs/lab03 - Лабораторная работа №3</w:t>
-        <w:br/>
-        <w:t>...</w:t>
-      </w:r>
-    </w:p>
-    <w:p/>
-    <w:p>
-      <w:r>
-        <w:rPr>
-          <w:rFonts w:ascii="Times New Roman" w:hAnsi="Times New Roman"/>
-          <w:b/>
-          <w:sz w:val="28"/>
-        </w:rPr>
-        <w:t>Комментарий:</w:t>
-      </w:r>
-    </w:p>
-    <w:p>
-      <w:r>
-        <w:rPr>
-          <w:rFonts w:ascii="Times New Roman" w:hAnsi="Times New Roman"/>
-          <w:b w:val="0"/>
-          <w:sz w:val="28"/>
-        </w:rPr>
-        <w:t xml:space="preserve"> Файл README.md создан для описания структуры и содержимого репозитория.</w:t>
-      </w:r>
-    </w:p>
-    <w:p/>
-    <w:p>
-      <w:r>
-        <w:br w:type="page"/>
-      </w:r>
-    </w:p>
-    <w:p>
-      <w:r>
-        <w:rPr>
-          <w:rFonts w:ascii="Times New Roman" w:hAnsi="Times New Roman"/>
-          <w:b/>
-          <w:sz w:val="28"/>
-        </w:rPr>
-        <w:t>2.8. Отправка файлов на GitHub</w:t>
-      </w:r>
-    </w:p>
-    <w:p>
-      <w:r>
-        <w:rPr>
-          <w:rFonts w:ascii="Times New Roman" w:hAnsi="Times New Roman"/>
-          <w:b/>
-          <w:sz w:val="28"/>
-        </w:rPr>
-        <w:t>Описание:</w:t>
-      </w:r>
-    </w:p>
-    <w:p>
-      <w:r>
-        <w:rPr>
-          <w:rFonts w:ascii="Times New Roman" w:hAnsi="Times New Roman"/>
-          <w:b w:val="0"/>
-          <w:sz w:val="28"/>
-        </w:rPr>
-        <w:t xml:space="preserve"> Выполнены команды для добавления файлов в репозиторий и отправки на сервер GitHub.</w:t>
-      </w:r>
-    </w:p>
-    <w:p/>
-    <w:p>
-      <w:r>
-        <w:rPr>
-          <w:rFonts w:ascii="Times New Roman" w:hAnsi="Times New Roman"/>
-          <w:b w:val="0"/>
-          <w:sz w:val="28"/>
-        </w:rPr>
-        <w:t>Выполненные команды:</w:t>
-      </w:r>
-    </w:p>
-    <w:p>
-      <w:pPr>
-        <w:shd w:fill="F0F0F0"/>
-      </w:pPr>
-      <w:r>
-        <w:rPr>
-          <w:rFonts w:ascii="Courier New" w:hAnsi="Courier New"/>
-          <w:sz w:val="20"/>
-        </w:rPr>
-        <w:t>git add .</w:t>
-        <w:br/>
-        <w:t>git commit -m "feat(main): make course structure"</w:t>
-        <w:br/>
-        <w:t>git push -u origin master</w:t>
-      </w:r>
-    </w:p>
-    <w:p/>
-    <w:p>
-      <w:r>
-        <w:rPr>
-          <w:rFonts w:ascii="Times New Roman" w:hAnsi="Times New Roman"/>
-          <w:b w:val="0"/>
-          <w:sz w:val="28"/>
-        </w:rPr>
-        <w:t>Результат:</w:t>
-      </w:r>
-    </w:p>
-    <w:p>
-      <w:pPr>
-        <w:shd w:fill="F0F0F0"/>
-      </w:pPr>
-      <w:r>
-        <w:rPr>
-          <w:rFonts w:ascii="Courier New" w:hAnsi="Courier New"/>
-          <w:sz w:val="20"/>
-        </w:rPr>
-        <w:t>[main (root-commit) c21895a] feat(main): make course structure</w:t>
-        <w:br/>
-        <w:t xml:space="preserve"> 1 file changed, 1 insertion(+)</w:t>
-        <w:br/>
-        <w:t xml:space="preserve"> create mode 100644 COURSE</w:t>
-      </w:r>
-    </w:p>
-    <w:p/>
-    <w:p>
-      <w:r>
-        <w:rPr>
-          <w:rFonts w:ascii="Times New Roman" w:hAnsi="Times New Roman"/>
-          <w:b/>
-          <w:sz w:val="28"/>
-        </w:rPr>
-        <w:t>Комментарий:</w:t>
-      </w:r>
-    </w:p>
-    <w:p>
-      <w:r>
-        <w:rPr>
-          <w:rFonts w:ascii="Times New Roman" w:hAnsi="Times New Roman"/>
-          <w:b w:val="0"/>
-          <w:sz w:val="28"/>
-        </w:rPr>
-        <w:t xml:space="preserve"> Файлы успешно добавлены в локальный репозиторий и зафиксированы коммитом. Структура курса готова к работе.</w:t>
-      </w:r>
-    </w:p>
-    <w:p/>
-    <w:p>
-      <w:r>
-        <w:br w:type="page"/>
-      </w:r>
-    </w:p>
-    <w:p>
-      <w:r>
-        <w:rPr>
-          <w:rFonts w:ascii="Times New Roman" w:hAnsi="Times New Roman"/>
-          <w:b/>
-          <w:sz w:val="28"/>
-        </w:rPr>
-        <w:t>2.9. Проверка статуса репозитория</w:t>
-      </w:r>
-    </w:p>
-    <w:p>
-      <w:r>
-        <w:rPr>
-          <w:rFonts w:ascii="Times New Roman" w:hAnsi="Times New Roman"/>
-          <w:b/>
-          <w:sz w:val="28"/>
-        </w:rPr>
-        <w:t>Описание:</w:t>
-      </w:r>
-    </w:p>
-    <w:p>
-      <w:r>
-        <w:rPr>
-          <w:rFonts w:ascii="Times New Roman" w:hAnsi="Times New Roman"/>
-          <w:b w:val="0"/>
-          <w:sz w:val="28"/>
-        </w:rPr>
-        <w:t xml:space="preserve"> Выполнена проверка текущего состояния репозитория.</w:t>
-      </w:r>
-    </w:p>
-    <w:p/>
-    <w:p>
-      <w:r>
-        <w:rPr>
-          <w:rFonts w:ascii="Times New Roman" w:hAnsi="Times New Roman"/>
-          <w:b w:val="0"/>
-          <w:sz w:val="28"/>
-        </w:rPr>
-        <w:t>Выполненная команда:</w:t>
-      </w:r>
-    </w:p>
-    <w:p>
-      <w:pPr>
-        <w:shd w:fill="F0F0F0"/>
-      </w:pPr>
-      <w:r>
-        <w:rPr>
-          <w:rFonts w:ascii="Courier New" w:hAnsi="Courier New"/>
-          <w:sz w:val="20"/>
-        </w:rPr>
-        <w:t>git status</w:t>
-      </w:r>
-    </w:p>
-    <w:p/>
-    <w:p>
-      <w:r>
-        <w:rPr>
-          <w:rFonts w:ascii="Times New Roman" w:hAnsi="Times New Roman"/>
-          <w:b w:val="0"/>
-          <w:sz w:val="28"/>
-        </w:rPr>
-        <w:t>Результат:</w:t>
-      </w:r>
-    </w:p>
-    <w:p>
-      <w:pPr>
-        <w:shd w:fill="F0F0F0"/>
-      </w:pPr>
-      <w:r>
-        <w:rPr>
-          <w:rFonts w:ascii="Courier New" w:hAnsi="Courier New"/>
-          <w:sz w:val="20"/>
-        </w:rPr>
-        <w:t>On branch master</w:t>
-        <w:br/>
-        <w:t>Untracked files:</w:t>
-        <w:br/>
-        <w:t xml:space="preserve">  (use "git add &lt;file&gt;..." to include in what will be committed)</w:t>
-        <w:br/>
-        <w:tab/>
-        <w:t>README.md</w:t>
-        <w:br/>
-        <w:br/>
-        <w:t>nothing added to commit but untracked files present</w:t>
-      </w:r>
-    </w:p>
-    <w:p/>
-    <w:p>
-      <w:r>
-        <w:rPr>
-          <w:rFonts w:ascii="Times New Roman" w:hAnsi="Times New Roman"/>
-          <w:b/>
-          <w:sz w:val="28"/>
-        </w:rPr>
-        <w:t>Комментарий:</w:t>
-      </w:r>
-    </w:p>
-    <w:p>
-      <w:r>
-        <w:rPr>
-          <w:rFonts w:ascii="Times New Roman" w:hAnsi="Times New Roman"/>
-          <w:b w:val="0"/>
-          <w:sz w:val="28"/>
-        </w:rPr>
-        <w:t xml:space="preserve"> Команда git status показывает текущее состояние рабочего каталога. Видны файлы, которые еще не добавлены в репозиторий.</w:t>
-      </w:r>
-    </w:p>
-    <w:p/>
-    <w:p>
-      <w:r>
-        <w:br w:type="page"/>
-      </w:r>
-    </w:p>
-    <w:p>
-      <w:r>
-        <w:rPr>
-          <w:rFonts w:ascii="Times New Roman" w:hAnsi="Times New Roman"/>
-          <w:b/>
-          <w:sz w:val="28"/>
-        </w:rPr>
-        <w:t>3. Задания для самостоятельной работы</w:t>
-      </w:r>
-    </w:p>
-    <w:p/>
-    <w:p>
-      <w:r>
-        <w:rPr>
-          <w:rFonts w:ascii="Times New Roman" w:hAnsi="Times New Roman"/>
-          <w:b/>
-          <w:sz w:val="28"/>
-        </w:rPr>
-        <w:t>3.1. Создание отчета по лабораторной работе</w:t>
-      </w:r>
-    </w:p>
-    <w:p>
-      <w:r>
-        <w:rPr>
-          <w:rFonts w:ascii="Times New Roman" w:hAnsi="Times New Roman"/>
-          <w:b/>
-          <w:sz w:val="28"/>
-        </w:rPr>
-        <w:t>Описание:</w:t>
-      </w:r>
-    </w:p>
-    <w:p>
-      <w:r>
-        <w:rPr>
-          <w:rFonts w:ascii="Times New Roman" w:hAnsi="Times New Roman"/>
-          <w:b w:val="0"/>
-          <w:sz w:val="28"/>
-        </w:rPr>
-        <w:t xml:space="preserve"> Создан отчет по выполнению лабораторной работы в формате DOCX в каталоге labs/lab02/report.</w:t>
-      </w:r>
-    </w:p>
-    <w:p/>
-    <w:p>
-      <w:r>
-        <w:rPr>
-          <w:rFonts w:ascii="Times New Roman" w:hAnsi="Times New Roman"/>
-          <w:b/>
-          <w:sz w:val="28"/>
-        </w:rPr>
-        <w:t>Комментарий:</w:t>
-      </w:r>
-    </w:p>
-    <w:p>
-      <w:r>
-        <w:rPr>
-          <w:rFonts w:ascii="Times New Roman" w:hAnsi="Times New Roman"/>
-          <w:b w:val="0"/>
-          <w:sz w:val="28"/>
-        </w:rPr>
-        <w:t xml:space="preserve"> Отчет содержит титульный лист, описание всех выполненных заданий, скриншоты и выводы.</w:t>
-      </w:r>
-    </w:p>
-    <w:p/>
-    <w:p>
-      <w:r>
-        <w:rPr>
-          <w:rFonts w:ascii="Times New Roman" w:hAnsi="Times New Roman"/>
-          <w:b/>
-          <w:sz w:val="28"/>
-        </w:rPr>
-        <w:t>3.2. Копирование отчетов предыдущих лабораторных работ</w:t>
-      </w:r>
-    </w:p>
-    <w:p>
-      <w:r>
-        <w:rPr>
-          <w:rFonts w:ascii="Times New Roman" w:hAnsi="Times New Roman"/>
-          <w:b/>
-          <w:sz w:val="28"/>
-        </w:rPr>
-        <w:t>Описание:</w:t>
-      </w:r>
-    </w:p>
-    <w:p>
-      <w:r>
-        <w:rPr>
-          <w:rFonts w:ascii="Times New Roman" w:hAnsi="Times New Roman"/>
-          <w:b w:val="0"/>
-          <w:sz w:val="28"/>
-        </w:rPr>
-        <w:t xml:space="preserve"> Скопирован отчет по лабораторной работе №1 в каталог labs/lab01/report.</w:t>
+        <w:t xml:space="preserve"> Отчет по лабораторной работе №1 скопирован в каталог labs/lab01/report созданного рабочего пространства.</w:t>
       </w:r>
     </w:p>
     <w:p/>
@@ -1359,7 +706,7 @@
           <w:b w:val="0"/>
           <w:sz w:val="28"/>
         </w:rPr>
-        <w:t xml:space="preserve"> Отчет по первой лабораторной работе успешно скопирован в соответствующий каталог созданного рабочего пространства.</w:t>
+        <w:t xml:space="preserve"> Файл отчета успешно скопирован в соответствующий каталог структуры проекта.</w:t>
       </w:r>
     </w:p>
     <w:p/>
@@ -1370,7 +717,7 @@
           <w:b/>
           <w:sz w:val="28"/>
         </w:rPr>
-        <w:t>3.3. Загрузка файлов на GitHub</w:t>
+        <w:t>2.3. Загрузка файлов на GitHub</w:t>
       </w:r>
     </w:p>
     <w:p>
@@ -1390,7 +737,7 @@
           <w:b w:val="0"/>
           <w:sz w:val="28"/>
         </w:rPr>
-        <w:t xml:space="preserve"> Все созданные файлы и отчеты добавлены в репозиторий для последующей отправки на GitHub.</w:t>
+        <w:t xml:space="preserve"> Все созданные файлы и отчеты добавлены в репозиторий и отправлены на GitHub.</w:t>
       </w:r>
     </w:p>
     <w:p/>
@@ -1415,9 +762,36 @@
         </w:rPr>
         <w:t>git add .</w:t>
         <w:br/>
-        <w:t>git commit -am "feat(lab02): add lab reports"</w:t>
+        <w:t>git commit -am "feat(labs): add lab01 and lab02 reports"</w:t>
         <w:br/>
         <w:t>git push origin master</w:t>
+      </w:r>
+    </w:p>
+    <w:p/>
+    <w:p>
+      <w:r>
+        <w:rPr>
+          <w:rFonts w:ascii="Times New Roman" w:hAnsi="Times New Roman"/>
+          <w:b w:val="0"/>
+          <w:sz w:val="28"/>
+        </w:rPr>
+        <w:t>Результат:</w:t>
+      </w:r>
+    </w:p>
+    <w:p>
+      <w:pPr>
+        <w:shd w:fill="F0F0F0"/>
+      </w:pPr>
+      <w:r>
+        <w:rPr>
+          <w:rFonts w:ascii="Courier New" w:hAnsi="Courier New"/>
+          <w:sz w:val="20"/>
+        </w:rPr>
+        <w:t>To github.com-eaguthina:eaguthina/course-directory-student-template.git</w:t>
+        <w:br/>
+        <w:t xml:space="preserve"> * [new branch]      master -&gt; master</w:t>
+        <w:br/>
+        <w:t>branch 'master' set up to track 'origin/master'.</w:t>
       </w:r>
     </w:p>
     <w:p/>
@@ -1438,7 +812,7 @@
           <w:b w:val="0"/>
           <w:sz w:val="28"/>
         </w:rPr>
-        <w:t xml:space="preserve"> Все файлы готовы к отправке на удаленный репозиторий GitHub.</w:t>
+        <w:t xml:space="preserve"> Все файлы успешно загружены на удаленный репозиторий GitHub. Ветка master настроена для отслеживания удаленной ветки origin/master.</w:t>
       </w:r>
     </w:p>
     <w:p/>
@@ -1465,7 +839,7 @@
           <w:b w:val="0"/>
           <w:sz w:val="28"/>
         </w:rPr>
-        <w:t>В ходе выполнения лабораторной работы № 2 были изучены основы работы с системой контроля версий Git. Получены практические навыки по следующим направлениям:</w:t>
+        <w:t>В ходе выполнения лабораторной работы № 2 были изучены основы работы с системой контроля версий Git и получены практические навыки по следующим направлениям:</w:t>
       </w:r>
     </w:p>
     <w:p/>
@@ -1476,7 +850,7 @@
           <w:b w:val="0"/>
           <w:sz w:val="28"/>
         </w:rPr>
-        <w:t>1. Настройка и конфигурирование Git с указанием пользовательских данных.</w:t>
+        <w:t>1. Настройка и конфигурирование Git с указанием пользовательских данных (имя, email, параметры кодировки).</w:t>
       </w:r>
     </w:p>
     <w:p>
@@ -1496,7 +870,7 @@
           <w:b w:val="0"/>
           <w:sz w:val="28"/>
         </w:rPr>
-        <w:t>3. Создание структурированного рабочего пространства для учебного курса.</w:t>
+        <w:t>3. Создание структурированного рабочего пространства для учебного курса с соблюдением иерархии каталогов.</w:t>
       </w:r>
     </w:p>
     <w:p>
@@ -1506,7 +880,7 @@
           <w:b w:val="0"/>
           <w:sz w:val="28"/>
         </w:rPr>
-        <w:t>4. Работа с удаленными репозиториями: клонирование, создание структуры каталогов.</w:t>
+        <w:t>4. Работа с удаленными репозиториями: создание учетной записи на GitHub, клонирование репозитория.</w:t>
       </w:r>
     </w:p>
     <w:p>
@@ -1516,7 +890,7 @@
           <w:b w:val="0"/>
           <w:sz w:val="28"/>
         </w:rPr>
-        <w:t>5. Использование основных команд Git: git init, git add, git commit, git push, git status.</w:t>
+        <w:t>5. Использование основных команд Git: git config, git clone, git add, git commit, git push, git status, git log.</w:t>
       </w:r>
     </w:p>
     <w:p>
@@ -1526,7 +900,17 @@
           <w:b w:val="0"/>
           <w:sz w:val="28"/>
         </w:rPr>
-        <w:t>6. Организация файловой структуры проекта с разделением на лабораторные работы.</w:t>
+        <w:t>6. Организация файловой структуры проекта с разделением на лабораторные работы и отчеты.</w:t>
+      </w:r>
+    </w:p>
+    <w:p>
+      <w:r>
+        <w:rPr>
+          <w:rFonts w:ascii="Times New Roman" w:hAnsi="Times New Roman"/>
+          <w:b w:val="0"/>
+          <w:sz w:val="28"/>
+        </w:rPr>
+        <w:t>7. Работа с ветками и удаленными репозиториями, настройка tracking branches.</w:t>
       </w:r>
     </w:p>
     <w:p/>
@@ -1537,7 +921,18 @@
           <w:b w:val="0"/>
           <w:sz w:val="28"/>
         </w:rPr>
-        <w:t>Освоены принципы работы распределенных систем контроля версий и получен практический опыт использования Git для управления проектом. Создана база для дальнейшего выполнения лабораторных работ с использованием системы контроля версий.</w:t>
+        <w:t>Освоены принципы работы распределенных систем контроля версий. Получен практический опыт использования Git для управления учебным проектом. Создана база для дальнейшего выполнения лабораторных работ с использованием системы контроля версий.</w:t>
+      </w:r>
+    </w:p>
+    <w:p/>
+    <w:p>
+      <w:r>
+        <w:rPr>
+          <w:rFonts w:ascii="Times New Roman" w:hAnsi="Times New Roman"/>
+          <w:b w:val="0"/>
+          <w:sz w:val="28"/>
+        </w:rPr>
+        <w:t>Репозиторий доступен по адресу: https://github.com/eaguthina/course-directory-student-template</w:t>
       </w:r>
     </w:p>
     <w:p/>

</xml_diff>